<commit_message>
Added detailed Introduction section explaining GitHub and collaborator role
</commit_message>
<xml_diff>
--- a/GitHub_ProjectReport.docx
+++ b/GitHub_ProjectReport.docx
@@ -1,6 +1,6 @@
 
 <file path=word/document.xml><?xml version="1.0" encoding="utf-8"?>
-<w:document xmlns:wpc="http://schemas.microsoft.com/office/word/2010/wordprocessingCanvas" xmlns:cx="http://schemas.microsoft.com/office/drawing/2014/chartex" xmlns:cx1="http://schemas.microsoft.com/office/drawing/2015/9/8/chartex" xmlns:cx2="http://schemas.microsoft.com/office/drawing/2015/10/21/chartex" xmlns:cx3="http://schemas.microsoft.com/office/drawing/2016/5/9/chartex" xmlns:cx4="http://schemas.microsoft.com/office/drawing/2016/5/10/chartex" xmlns:cx5="http://schemas.microsoft.com/office/drawing/2016/5/11/chartex" xmlns:cx6="http://schemas.microsoft.com/office/drawing/2016/5/12/chartex" xmlns:cx7="http://schemas.microsoft.com/office/drawing/2016/5/13/chartex" xmlns:cx8="http://schemas.microsoft.com/office/drawing/2016/5/14/chartex" xmlns:mc="http://schemas.openxmlformats.org/markup-compatibility/2006" xmlns:aink="http://schemas.microsoft.com/office/drawing/2016/ink" xmlns:am3d="http://schemas.microsoft.com/office/drawing/2017/model3d" xmlns:o="urn:schemas-microsoft-com:office:office" xmlns:oel="http://schemas.microsoft.com/office/2019/extlst" xmlns:r="http://schemas.openxmlformats.org/officeDocument/2006/relationships" xmlns:m="http://schemas.openxmlformats.org/officeDocument/2006/math" xmlns:v="urn:schemas-microsoft-com:vml" xmlns:wp14="http://schemas.microsoft.com/office/word/2010/wordprocessingDrawing" xmlns:wp="http://schemas.openxmlformats.org/drawingml/2006/wordprocessingDrawing" xmlns:w10="urn:schemas-microsoft-com:office:word" xmlns:w="http://schemas.openxmlformats.org/wordprocessingml/2006/main" xmlns:w14="http://schemas.microsoft.com/office/word/2010/wordml" xmlns:w15="http://schemas.microsoft.com/office/word/2012/wordml" xmlns:w16cex="http://schemas.microsoft.com/office/word/2018/wordml/cex" xmlns:w16cid="http://schemas.microsoft.com/office/word/2016/wordml/cid" xmlns:w16="http://schemas.microsoft.com/office/word/2018/wordml" xmlns:w16du="http://schemas.microsoft.com/office/word/2023/wordml/word16du" xmlns:w16sdtdh="http://schemas.microsoft.com/office/word/2020/wordml/sdtdatahash" xmlns:w16sdtfl="http://schemas.microsoft.com/office/word/2024/wordml/sdtformatlock" xmlns:w16se="http://schemas.microsoft.com/office/word/2015/wordml/symex" xmlns:wpg="http://schemas.microsoft.com/office/word/2010/wordprocessingGroup" xmlns:wpi="http://schemas.microsoft.com/office/word/2010/wordprocessingInk" xmlns:wne="http://schemas.microsoft.com/office/word/2006/wordml" xmlns:wps="http://schemas.microsoft.com/office/word/2010/wordprocessingShape" mc:Ignorable="w14 w15 w16se w16cid w16 w16cex w16sdtdh w16sdtfl w16du wp14">
+<w:document xmlns:wpc="http://schemas.microsoft.com/office/word/2010/wordprocessingCanvas" xmlns:cx="http://schemas.microsoft.com/office/drawing/2014/chartex" xmlns:cx1="http://schemas.microsoft.com/office/drawing/2015/9/8/chartex" xmlns:cx2="http://schemas.microsoft.com/office/drawing/2015/10/21/chartex" xmlns:cx3="http://schemas.microsoft.com/office/drawing/2016/5/9/chartex" xmlns:cx4="http://schemas.microsoft.com/office/drawing/2016/5/10/chartex" xmlns:cx5="http://schemas.microsoft.com/office/drawing/2016/5/11/chartex" xmlns:cx6="http://schemas.microsoft.com/office/drawing/2016/5/12/chartex" xmlns:cx7="http://schemas.microsoft.com/office/drawing/2016/5/13/chartex" xmlns:cx8="http://schemas.microsoft.com/office/drawing/2016/5/14/chartex" xmlns:mc="http://schemas.openxmlformats.org/markup-compatibility/2006" xmlns:aink="http://schemas.microsoft.com/office/drawing/2016/ink" xmlns:am3d="http://schemas.microsoft.com/office/drawing/2017/model3d" xmlns:o="urn:schemas-microsoft-com:office:office" xmlns:r="http://schemas.openxmlformats.org/officeDocument/2006/relationships" xmlns:m="http://schemas.openxmlformats.org/officeDocument/2006/math" xmlns:v="urn:schemas-microsoft-com:vml" xmlns:wp14="http://schemas.microsoft.com/office/word/2010/wordprocessingDrawing" xmlns:wp="http://schemas.openxmlformats.org/drawingml/2006/wordprocessingDrawing" xmlns:w10="urn:schemas-microsoft-com:office:word" xmlns:w="http://schemas.openxmlformats.org/wordprocessingml/2006/main" xmlns:w14="http://schemas.microsoft.com/office/word/2010/wordml" xmlns:w15="http://schemas.microsoft.com/office/word/2012/wordml" xmlns:w16cex="http://schemas.microsoft.com/office/word/2018/wordml/cex" xmlns:w16cid="http://schemas.microsoft.com/office/word/2016/wordml/cid" xmlns:w16="http://schemas.microsoft.com/office/word/2018/wordml" xmlns:w16sdtdh="http://schemas.microsoft.com/office/word/2020/wordml/sdtdatahash" xmlns:w16se="http://schemas.microsoft.com/office/word/2015/wordml/symex" xmlns:wpg="http://schemas.microsoft.com/office/word/2010/wordprocessingGroup" xmlns:wpi="http://schemas.microsoft.com/office/word/2010/wordprocessingInk" xmlns:wne="http://schemas.microsoft.com/office/word/2006/wordml" xmlns:wps="http://schemas.microsoft.com/office/word/2010/wordprocessingShape" mc:Ignorable="w14 w15 w16se w16cid w16 w16cex w16sdtdh wp14">
   <w:body>
     <w:p>
       <w:pPr>
@@ -41,12 +41,16 @@
         <w:rPr>
           <w:b/>
           <w:bCs/>
+          <w:sz w:val="24"/>
+          <w:szCs w:val="24"/>
         </w:rPr>
       </w:pPr>
       <w:r>
         <w:rPr>
           <w:b/>
           <w:bCs/>
+          <w:sz w:val="24"/>
+          <w:szCs w:val="24"/>
         </w:rPr>
         <w:t>Group</w:t>
       </w:r>
@@ -54,6 +58,8 @@
         <w:rPr>
           <w:b/>
           <w:bCs/>
+          <w:sz w:val="24"/>
+          <w:szCs w:val="24"/>
         </w:rPr>
         <w:t xml:space="preserve"> No</w:t>
       </w:r>
@@ -61,6 +67,8 @@
         <w:rPr>
           <w:b/>
           <w:bCs/>
+          <w:sz w:val="24"/>
+          <w:szCs w:val="24"/>
         </w:rPr>
         <w:t>: 3</w:t>
       </w:r>
@@ -70,8 +78,17 @@
         <w:rPr>
           <w:b/>
           <w:bCs/>
+          <w:sz w:val="24"/>
+          <w:szCs w:val="24"/>
         </w:rPr>
-        <w:t xml:space="preserve">Members: </w:t>
+        <w:t>Members:</w:t>
+      </w:r>
+      <w:r>
+        <w:rPr>
+          <w:b/>
+          <w:bCs/>
+        </w:rPr>
+        <w:t xml:space="preserve"> </w:t>
       </w:r>
       <w:r>
         <w:rPr>
@@ -121,13 +138,63 @@
       </w:r>
     </w:p>
     <w:p>
+      <w:pPr>
+        <w:pStyle w:val="NormalWeb"/>
+        <w:rPr>
+          <w:rFonts w:asciiTheme="minorHAnsi" w:hAnsiTheme="minorHAnsi"/>
+        </w:rPr>
+      </w:pPr>
       <w:r>
-        <w:t>GitHub is a web-based platform used for version control and collaboration. It is built on top of Git, a distributed version control system, and provides a cloud-based hosting service for Git repositories. It is one of the three platforms selected for this assignment to practice real collaboration.</w:t>
+        <w:rPr>
+          <w:rFonts w:asciiTheme="minorHAnsi" w:hAnsiTheme="minorHAnsi"/>
+        </w:rPr>
+        <w:t xml:space="preserve">GitHub is an online platform designed for version control and collaborative software development. It is built upon </w:t>
       </w:r>
-    </w:p>
-    <w:p>
       <w:r>
-        <w:t>GitHub is a web-based platform used for version control and collaboration. It is built on top of Git, a distributed version control system, and provides a cloud-based hosting service for Git repositories. As a collaborator on this assignment, my role is to add content to this document from my own branch.</w:t>
+        <w:rPr>
+          <w:rStyle w:val="Strong"/>
+          <w:rFonts w:asciiTheme="minorHAnsi" w:hAnsiTheme="minorHAnsi"/>
+        </w:rPr>
+        <w:t>Git</w:t>
+      </w:r>
+      <w:r>
+        <w:rPr>
+          <w:rFonts w:asciiTheme="minorHAnsi" w:hAnsiTheme="minorHAnsi"/>
+        </w:rPr>
+        <w:t xml:space="preserve">, a powerful distributed version control system that helps developers track changes in code efficiently. GitHub provides a </w:t>
+      </w:r>
+      <w:r>
+        <w:rPr>
+          <w:rStyle w:val="Strong"/>
+          <w:rFonts w:asciiTheme="minorHAnsi" w:hAnsiTheme="minorHAnsi"/>
+        </w:rPr>
+        <w:t>cloud-based environment</w:t>
+      </w:r>
+      <w:r>
+        <w:rPr>
+          <w:rFonts w:asciiTheme="minorHAnsi" w:hAnsiTheme="minorHAnsi"/>
+        </w:rPr>
+        <w:t xml:space="preserve"> where users can store, share, and manage their repositories.</w:t>
+      </w:r>
+      <w:r>
+        <w:rPr>
+          <w:rFonts w:asciiTheme="minorHAnsi" w:hAnsiTheme="minorHAnsi"/>
+        </w:rPr>
+        <w:br/>
+        <w:t xml:space="preserve">In this assignment, GitHub has been chosen as one of the main platforms to practice real-world collaboration. As a </w:t>
+      </w:r>
+      <w:r>
+        <w:rPr>
+          <w:rStyle w:val="Strong"/>
+          <w:rFonts w:asciiTheme="minorHAnsi" w:hAnsiTheme="minorHAnsi"/>
+        </w:rPr>
+        <w:t>collaborator</w:t>
+      </w:r>
+      <w:r>
+        <w:rPr>
+          <w:rFonts w:asciiTheme="minorHAnsi" w:hAnsiTheme="minorHAnsi"/>
+        </w:rPr>
+        <w:t>, my role is to contribute content through a personal branch, ensuring that my updates are made independently without affecting the main project.</w:t>
       </w:r>
     </w:p>
     <w:p>
@@ -150,44 +217,174 @@
       </w:r>
     </w:p>
     <w:p>
+      <w:pPr>
+        <w:spacing w:before="100" w:beforeAutospacing="1" w:after="100" w:afterAutospacing="1" w:line="240" w:lineRule="auto"/>
+        <w:rPr>
+          <w:rFonts w:eastAsia="Times New Roman" w:cs="Times New Roman"/>
+          <w:sz w:val="24"/>
+          <w:szCs w:val="24"/>
+          <w:lang w:val="en-PK" w:eastAsia="en-PK"/>
+        </w:rPr>
+      </w:pPr>
       <w:r>
-        <w:t>GitHub offers several key features that are central to this assignment's workflow:</w:t>
+        <w:rPr>
+          <w:rFonts w:eastAsia="Times New Roman" w:cs="Times New Roman"/>
+          <w:sz w:val="24"/>
+          <w:szCs w:val="24"/>
+          <w:lang w:val="en-PK" w:eastAsia="en-PK"/>
+        </w:rPr>
+        <w:t>GitHub provides several important features that make teamwork and version control easier. Some of the most relevant to this assignment include:</w:t>
       </w:r>
     </w:p>
     <w:p>
+      <w:pPr>
+        <w:pStyle w:val="ListParagraph"/>
+        <w:numPr>
+          <w:ilvl w:val="0"/>
+          <w:numId w:val="11"/>
+        </w:numPr>
+        <w:spacing w:before="100" w:beforeAutospacing="1" w:after="100" w:afterAutospacing="1" w:line="240" w:lineRule="auto"/>
+        <w:rPr>
+          <w:rFonts w:eastAsia="Times New Roman" w:cs="Times New Roman"/>
+          <w:sz w:val="24"/>
+          <w:szCs w:val="24"/>
+          <w:lang w:val="en-PK" w:eastAsia="en-PK"/>
+        </w:rPr>
+      </w:pPr>
       <w:r>
         <w:rPr>
+          <w:rFonts w:eastAsia="Times New Roman" w:cs="Times New Roman"/>
           <w:b/>
           <w:bCs/>
+          <w:sz w:val="24"/>
+          <w:szCs w:val="24"/>
+          <w:lang w:val="en-PK" w:eastAsia="en-PK"/>
         </w:rPr>
-        <w:t xml:space="preserve">Branching: </w:t>
+        <w:t>Branching:</w:t>
       </w:r>
       <w:r>
-        <w:t>This is the feature I am currently using. Branching allows developers to create an independent "copy" of the project to work on new features without affecting the main codebase.</w:t>
+        <w:rPr>
+          <w:rFonts w:eastAsia="Times New Roman" w:cs="Times New Roman"/>
+          <w:sz w:val="24"/>
+          <w:szCs w:val="24"/>
+          <w:lang w:val="en-PK" w:eastAsia="en-PK"/>
+        </w:rPr>
+        <w:br/>
+        <w:t>Branching allows developers to create separate working environments to develop or test new features. I am currently working on a branch that is independent of the main codebase, allowing me to make changes safely.</w:t>
       </w:r>
     </w:p>
     <w:p>
+      <w:pPr>
+        <w:pStyle w:val="ListParagraph"/>
+        <w:numPr>
+          <w:ilvl w:val="0"/>
+          <w:numId w:val="11"/>
+        </w:numPr>
+        <w:spacing w:before="100" w:beforeAutospacing="1" w:after="100" w:afterAutospacing="1" w:line="240" w:lineRule="auto"/>
+        <w:rPr>
+          <w:rFonts w:eastAsia="Times New Roman" w:cs="Times New Roman"/>
+          <w:sz w:val="24"/>
+          <w:szCs w:val="24"/>
+          <w:lang w:val="en-PK" w:eastAsia="en-PK"/>
+        </w:rPr>
+      </w:pPr>
       <w:r>
         <w:rPr>
+          <w:rFonts w:eastAsia="Times New Roman" w:cs="Times New Roman"/>
           <w:b/>
           <w:bCs/>
+          <w:sz w:val="24"/>
+          <w:szCs w:val="24"/>
+          <w:lang w:val="en-PK" w:eastAsia="en-PK"/>
         </w:rPr>
-        <w:t>Commits</w:t>
+        <w:t>Commits:</w:t>
       </w:r>
       <w:r>
-        <w:t>: A commit is a saved snapshot of changes. This assignment requires me to make three separate commits to my branch, which demonstrates how a feature is built incrementally.</w:t>
+        <w:rPr>
+          <w:rFonts w:eastAsia="Times New Roman" w:cs="Times New Roman"/>
+          <w:sz w:val="24"/>
+          <w:szCs w:val="24"/>
+          <w:lang w:val="en-PK" w:eastAsia="en-PK"/>
+        </w:rPr>
+        <w:br/>
+        <w:t xml:space="preserve">A commit records specific changes made to the project. For this assignment, I am required to make </w:t>
+      </w:r>
+      <w:r>
+        <w:rPr>
+          <w:rFonts w:eastAsia="Times New Roman" w:cs="Times New Roman"/>
+          <w:b/>
+          <w:bCs/>
+          <w:sz w:val="24"/>
+          <w:szCs w:val="24"/>
+          <w:lang w:val="en-PK" w:eastAsia="en-PK"/>
+        </w:rPr>
+        <w:t>three commits</w:t>
+      </w:r>
+      <w:r>
+        <w:rPr>
+          <w:rFonts w:eastAsia="Times New Roman" w:cs="Times New Roman"/>
+          <w:sz w:val="24"/>
+          <w:szCs w:val="24"/>
+          <w:lang w:val="en-PK" w:eastAsia="en-PK"/>
+        </w:rPr>
+        <w:t xml:space="preserve"> in my branch to demonstrate step-by-step development and progress tracking.</w:t>
       </w:r>
     </w:p>
     <w:p>
+      <w:pPr>
+        <w:pStyle w:val="ListParagraph"/>
+        <w:numPr>
+          <w:ilvl w:val="0"/>
+          <w:numId w:val="11"/>
+        </w:numPr>
+        <w:spacing w:before="100" w:beforeAutospacing="1" w:after="100" w:afterAutospacing="1" w:line="240" w:lineRule="auto"/>
+        <w:rPr>
+          <w:rFonts w:eastAsia="Times New Roman" w:cs="Times New Roman"/>
+          <w:sz w:val="24"/>
+          <w:szCs w:val="24"/>
+          <w:lang w:val="en-PK" w:eastAsia="en-PK"/>
+        </w:rPr>
+      </w:pPr>
       <w:r>
         <w:rPr>
+          <w:rFonts w:eastAsia="Times New Roman" w:cs="Times New Roman"/>
           <w:b/>
           <w:bCs/>
+          <w:sz w:val="24"/>
+          <w:szCs w:val="24"/>
+          <w:lang w:val="en-PK" w:eastAsia="en-PK"/>
         </w:rPr>
-        <w:t xml:space="preserve">Pull Requests: </w:t>
+        <w:t>Pull Requests:</w:t>
       </w:r>
       <w:r>
-        <w:t>When I am finished, I will open a "Pull Request." This will notify the team leader that my changes are ready to be reviewed and merged into the main branch.</w:t>
+        <w:rPr>
+          <w:rFonts w:eastAsia="Times New Roman" w:cs="Times New Roman"/>
+          <w:sz w:val="24"/>
+          <w:szCs w:val="24"/>
+          <w:lang w:val="en-PK" w:eastAsia="en-PK"/>
+        </w:rPr>
+        <w:br/>
+        <w:t xml:space="preserve">Once all changes are complete, I will create a </w:t>
+      </w:r>
+      <w:r>
+        <w:rPr>
+          <w:rFonts w:eastAsia="Times New Roman" w:cs="Times New Roman"/>
+          <w:b/>
+          <w:bCs/>
+          <w:sz w:val="24"/>
+          <w:szCs w:val="24"/>
+          <w:lang w:val="en-PK" w:eastAsia="en-PK"/>
+        </w:rPr>
+        <w:t>Pull Request (PR)</w:t>
+      </w:r>
+      <w:r>
+        <w:rPr>
+          <w:rFonts w:eastAsia="Times New Roman" w:cs="Times New Roman"/>
+          <w:sz w:val="24"/>
+          <w:szCs w:val="24"/>
+          <w:lang w:val="en-PK" w:eastAsia="en-PK"/>
+        </w:rPr>
+        <w:t xml:space="preserve"> to notify the team leader that my branch is ready for review. After approval, my updates can be safely merged into the main branch.</w:t>
       </w:r>
     </w:p>
     <w:p/>
@@ -209,18 +406,25 @@
           <w:sz w:val="28"/>
           <w:szCs w:val="28"/>
         </w:rPr>
-        <w:lastRenderedPageBreak/>
         <w:t>3. Conclusion</w:t>
       </w:r>
     </w:p>
     <w:p>
       <w:r>
-        <w:t>GitHub is an essential tool for collaborative software development. Its features, such as repositories, branching, and merging, provide a structured workflow for teams to work together effectively. This assignment will provide hands-on experience with this workflow.</w:t>
+        <w:t>GitHub plays a vital role in modern software development by enabling structured collaboration among team members. Its core features—repositories, branching, commits, and pull requests—help maintain code quality and organization.</w:t>
       </w:r>
-    </w:p>
-    <w:p>
       <w:r>
-        <w:t>As a collaborator, this workflow allows me to work safely on my own part of the assignment. My changes are isolated in my branch until they are reviewed and approved by the team leader. This process prevents conflicts and ensures quality in the main project.</w:t>
+        <w:br/>
+        <w:t xml:space="preserve">Through this assignment, I gain </w:t>
+      </w:r>
+      <w:r>
+        <w:rPr>
+          <w:rStyle w:val="Strong"/>
+        </w:rPr>
+        <w:t>hands-on experience</w:t>
+      </w:r>
+      <w:r>
+        <w:t xml:space="preserve"> in using GitHub’s collaborative workflow. Working from my own branch ensures that my contributions remain isolated until they are reviewed and approved, minimizing conflicts and maintaining the integrity of the main project.</w:t>
       </w:r>
     </w:p>
     <w:sectPr>
@@ -234,7 +438,7 @@
 </file>
 
 <file path=word/numbering.xml><?xml version="1.0" encoding="utf-8"?>
-<w:numbering xmlns:wpc="http://schemas.microsoft.com/office/word/2010/wordprocessingCanvas" xmlns:cx="http://schemas.microsoft.com/office/drawing/2014/chartex" xmlns:cx1="http://schemas.microsoft.com/office/drawing/2015/9/8/chartex" xmlns:cx2="http://schemas.microsoft.com/office/drawing/2015/10/21/chartex" xmlns:cx3="http://schemas.microsoft.com/office/drawing/2016/5/9/chartex" xmlns:cx4="http://schemas.microsoft.com/office/drawing/2016/5/10/chartex" xmlns:cx5="http://schemas.microsoft.com/office/drawing/2016/5/11/chartex" xmlns:cx6="http://schemas.microsoft.com/office/drawing/2016/5/12/chartex" xmlns:cx7="http://schemas.microsoft.com/office/drawing/2016/5/13/chartex" xmlns:cx8="http://schemas.microsoft.com/office/drawing/2016/5/14/chartex" xmlns:mc="http://schemas.openxmlformats.org/markup-compatibility/2006" xmlns:aink="http://schemas.microsoft.com/office/drawing/2016/ink" xmlns:am3d="http://schemas.microsoft.com/office/drawing/2017/model3d" xmlns:o="urn:schemas-microsoft-com:office:office" xmlns:oel="http://schemas.microsoft.com/office/2019/extlst" xmlns:r="http://schemas.openxmlformats.org/officeDocument/2006/relationships" xmlns:m="http://schemas.openxmlformats.org/officeDocument/2006/math" xmlns:v="urn:schemas-microsoft-com:vml" xmlns:wp14="http://schemas.microsoft.com/office/word/2010/wordprocessingDrawing" xmlns:wp="http://schemas.openxmlformats.org/drawingml/2006/wordprocessingDrawing" xmlns:w10="urn:schemas-microsoft-com:office:word" xmlns:w="http://schemas.openxmlformats.org/wordprocessingml/2006/main" xmlns:w14="http://schemas.microsoft.com/office/word/2010/wordml" xmlns:w15="http://schemas.microsoft.com/office/word/2012/wordml" xmlns:w16cex="http://schemas.microsoft.com/office/word/2018/wordml/cex" xmlns:w16cid="http://schemas.microsoft.com/office/word/2016/wordml/cid" xmlns:w16="http://schemas.microsoft.com/office/word/2018/wordml" xmlns:w16du="http://schemas.microsoft.com/office/word/2023/wordml/word16du" xmlns:w16sdtdh="http://schemas.microsoft.com/office/word/2020/wordml/sdtdatahash" xmlns:w16sdtfl="http://schemas.microsoft.com/office/word/2024/wordml/sdtformatlock" xmlns:w16se="http://schemas.microsoft.com/office/word/2015/wordml/symex" xmlns:wpg="http://schemas.microsoft.com/office/word/2010/wordprocessingGroup" xmlns:wpi="http://schemas.microsoft.com/office/word/2010/wordprocessingInk" xmlns:wne="http://schemas.microsoft.com/office/word/2006/wordml" xmlns:wps="http://schemas.microsoft.com/office/word/2010/wordprocessingShape" mc:Ignorable="w14 w15 w16se w16cid w16 w16cex w16sdtdh w16sdtfl w16du wp14">
+<w:numbering xmlns:wpc="http://schemas.microsoft.com/office/word/2010/wordprocessingCanvas" xmlns:cx="http://schemas.microsoft.com/office/drawing/2014/chartex" xmlns:cx1="http://schemas.microsoft.com/office/drawing/2015/9/8/chartex" xmlns:cx2="http://schemas.microsoft.com/office/drawing/2015/10/21/chartex" xmlns:cx3="http://schemas.microsoft.com/office/drawing/2016/5/9/chartex" xmlns:cx4="http://schemas.microsoft.com/office/drawing/2016/5/10/chartex" xmlns:cx5="http://schemas.microsoft.com/office/drawing/2016/5/11/chartex" xmlns:cx6="http://schemas.microsoft.com/office/drawing/2016/5/12/chartex" xmlns:cx7="http://schemas.microsoft.com/office/drawing/2016/5/13/chartex" xmlns:cx8="http://schemas.microsoft.com/office/drawing/2016/5/14/chartex" xmlns:mc="http://schemas.openxmlformats.org/markup-compatibility/2006" xmlns:aink="http://schemas.microsoft.com/office/drawing/2016/ink" xmlns:am3d="http://schemas.microsoft.com/office/drawing/2017/model3d" xmlns:o="urn:schemas-microsoft-com:office:office" xmlns:r="http://schemas.openxmlformats.org/officeDocument/2006/relationships" xmlns:m="http://schemas.openxmlformats.org/officeDocument/2006/math" xmlns:v="urn:schemas-microsoft-com:vml" xmlns:wp14="http://schemas.microsoft.com/office/word/2010/wordprocessingDrawing" xmlns:wp="http://schemas.openxmlformats.org/drawingml/2006/wordprocessingDrawing" xmlns:w10="urn:schemas-microsoft-com:office:word" xmlns:w="http://schemas.openxmlformats.org/wordprocessingml/2006/main" xmlns:w14="http://schemas.microsoft.com/office/word/2010/wordml" xmlns:w15="http://schemas.microsoft.com/office/word/2012/wordml" xmlns:w16cex="http://schemas.microsoft.com/office/word/2018/wordml/cex" xmlns:w16cid="http://schemas.microsoft.com/office/word/2016/wordml/cid" xmlns:w16="http://schemas.microsoft.com/office/word/2018/wordml" xmlns:w16sdtdh="http://schemas.microsoft.com/office/word/2020/wordml/sdtdatahash" xmlns:w16se="http://schemas.microsoft.com/office/word/2015/wordml/symex" xmlns:wpg="http://schemas.microsoft.com/office/word/2010/wordprocessingGroup" xmlns:wpi="http://schemas.microsoft.com/office/word/2010/wordprocessingInk" xmlns:wne="http://schemas.microsoft.com/office/word/2006/wordml" xmlns:wps="http://schemas.microsoft.com/office/word/2010/wordprocessingShape" mc:Ignorable="w14 w15 w16se w16cid w16 w16cex w16sdtdh wp14">
   <w:abstractNum w:abstractNumId="0" w15:restartNumberingAfterBreak="0">
     <w:nsid w:val="FFFFFF7C"/>
     <w:multiLevelType w:val="singleLevel"/>
@@ -406,38 +610,306 @@
       </w:rPr>
     </w:lvl>
   </w:abstractNum>
-  <w:num w:numId="1" w16cid:durableId="105389626">
+  <w:abstractNum w:abstractNumId="9" w15:restartNumberingAfterBreak="0">
+    <w:nsid w:val="0E340F0B"/>
+    <w:multiLevelType w:val="multilevel"/>
+    <w:tmpl w:val="9CAE3D40"/>
+    <w:lvl w:ilvl="0">
+      <w:start w:val="1"/>
+      <w:numFmt w:val="bullet"/>
+      <w:lvlText w:val=""/>
+      <w:lvlJc w:val="left"/>
+      <w:pPr>
+        <w:tabs>
+          <w:tab w:val="num" w:pos="720"/>
+        </w:tabs>
+        <w:ind w:left="720" w:hanging="360"/>
+      </w:pPr>
+      <w:rPr>
+        <w:rFonts w:ascii="Symbol" w:hAnsi="Symbol" w:hint="default"/>
+        <w:sz w:val="20"/>
+      </w:rPr>
+    </w:lvl>
+    <w:lvl w:ilvl="1" w:tentative="1">
+      <w:start w:val="1"/>
+      <w:numFmt w:val="bullet"/>
+      <w:lvlText w:val="o"/>
+      <w:lvlJc w:val="left"/>
+      <w:pPr>
+        <w:tabs>
+          <w:tab w:val="num" w:pos="1440"/>
+        </w:tabs>
+        <w:ind w:left="1440" w:hanging="360"/>
+      </w:pPr>
+      <w:rPr>
+        <w:rFonts w:ascii="Courier New" w:hAnsi="Courier New" w:hint="default"/>
+        <w:sz w:val="20"/>
+      </w:rPr>
+    </w:lvl>
+    <w:lvl w:ilvl="2" w:tentative="1">
+      <w:start w:val="1"/>
+      <w:numFmt w:val="bullet"/>
+      <w:lvlText w:val=""/>
+      <w:lvlJc w:val="left"/>
+      <w:pPr>
+        <w:tabs>
+          <w:tab w:val="num" w:pos="2160"/>
+        </w:tabs>
+        <w:ind w:left="2160" w:hanging="360"/>
+      </w:pPr>
+      <w:rPr>
+        <w:rFonts w:ascii="Wingdings" w:hAnsi="Wingdings" w:hint="default"/>
+        <w:sz w:val="20"/>
+      </w:rPr>
+    </w:lvl>
+    <w:lvl w:ilvl="3" w:tentative="1">
+      <w:start w:val="1"/>
+      <w:numFmt w:val="bullet"/>
+      <w:lvlText w:val=""/>
+      <w:lvlJc w:val="left"/>
+      <w:pPr>
+        <w:tabs>
+          <w:tab w:val="num" w:pos="2880"/>
+        </w:tabs>
+        <w:ind w:left="2880" w:hanging="360"/>
+      </w:pPr>
+      <w:rPr>
+        <w:rFonts w:ascii="Wingdings" w:hAnsi="Wingdings" w:hint="default"/>
+        <w:sz w:val="20"/>
+      </w:rPr>
+    </w:lvl>
+    <w:lvl w:ilvl="4" w:tentative="1">
+      <w:start w:val="1"/>
+      <w:numFmt w:val="bullet"/>
+      <w:lvlText w:val=""/>
+      <w:lvlJc w:val="left"/>
+      <w:pPr>
+        <w:tabs>
+          <w:tab w:val="num" w:pos="3600"/>
+        </w:tabs>
+        <w:ind w:left="3600" w:hanging="360"/>
+      </w:pPr>
+      <w:rPr>
+        <w:rFonts w:ascii="Wingdings" w:hAnsi="Wingdings" w:hint="default"/>
+        <w:sz w:val="20"/>
+      </w:rPr>
+    </w:lvl>
+    <w:lvl w:ilvl="5" w:tentative="1">
+      <w:start w:val="1"/>
+      <w:numFmt w:val="bullet"/>
+      <w:lvlText w:val=""/>
+      <w:lvlJc w:val="left"/>
+      <w:pPr>
+        <w:tabs>
+          <w:tab w:val="num" w:pos="4320"/>
+        </w:tabs>
+        <w:ind w:left="4320" w:hanging="360"/>
+      </w:pPr>
+      <w:rPr>
+        <w:rFonts w:ascii="Wingdings" w:hAnsi="Wingdings" w:hint="default"/>
+        <w:sz w:val="20"/>
+      </w:rPr>
+    </w:lvl>
+    <w:lvl w:ilvl="6" w:tentative="1">
+      <w:start w:val="1"/>
+      <w:numFmt w:val="bullet"/>
+      <w:lvlText w:val=""/>
+      <w:lvlJc w:val="left"/>
+      <w:pPr>
+        <w:tabs>
+          <w:tab w:val="num" w:pos="5040"/>
+        </w:tabs>
+        <w:ind w:left="5040" w:hanging="360"/>
+      </w:pPr>
+      <w:rPr>
+        <w:rFonts w:ascii="Wingdings" w:hAnsi="Wingdings" w:hint="default"/>
+        <w:sz w:val="20"/>
+      </w:rPr>
+    </w:lvl>
+    <w:lvl w:ilvl="7" w:tentative="1">
+      <w:start w:val="1"/>
+      <w:numFmt w:val="bullet"/>
+      <w:lvlText w:val=""/>
+      <w:lvlJc w:val="left"/>
+      <w:pPr>
+        <w:tabs>
+          <w:tab w:val="num" w:pos="5760"/>
+        </w:tabs>
+        <w:ind w:left="5760" w:hanging="360"/>
+      </w:pPr>
+      <w:rPr>
+        <w:rFonts w:ascii="Wingdings" w:hAnsi="Wingdings" w:hint="default"/>
+        <w:sz w:val="20"/>
+      </w:rPr>
+    </w:lvl>
+    <w:lvl w:ilvl="8" w:tentative="1">
+      <w:start w:val="1"/>
+      <w:numFmt w:val="bullet"/>
+      <w:lvlText w:val=""/>
+      <w:lvlJc w:val="left"/>
+      <w:pPr>
+        <w:tabs>
+          <w:tab w:val="num" w:pos="6480"/>
+        </w:tabs>
+        <w:ind w:left="6480" w:hanging="360"/>
+      </w:pPr>
+      <w:rPr>
+        <w:rFonts w:ascii="Wingdings" w:hAnsi="Wingdings" w:hint="default"/>
+        <w:sz w:val="20"/>
+      </w:rPr>
+    </w:lvl>
+  </w:abstractNum>
+  <w:abstractNum w:abstractNumId="10" w15:restartNumberingAfterBreak="0">
+    <w:nsid w:val="6E62027E"/>
+    <w:multiLevelType w:val="hybridMultilevel"/>
+    <w:tmpl w:val="75D01E60"/>
+    <w:lvl w:ilvl="0" w:tplc="20000001">
+      <w:start w:val="1"/>
+      <w:numFmt w:val="bullet"/>
+      <w:lvlText w:val=""/>
+      <w:lvlJc w:val="left"/>
+      <w:pPr>
+        <w:ind w:left="720" w:hanging="360"/>
+      </w:pPr>
+      <w:rPr>
+        <w:rFonts w:ascii="Symbol" w:hAnsi="Symbol" w:hint="default"/>
+      </w:rPr>
+    </w:lvl>
+    <w:lvl w:ilvl="1" w:tplc="20000003" w:tentative="1">
+      <w:start w:val="1"/>
+      <w:numFmt w:val="bullet"/>
+      <w:lvlText w:val="o"/>
+      <w:lvlJc w:val="left"/>
+      <w:pPr>
+        <w:ind w:left="1440" w:hanging="360"/>
+      </w:pPr>
+      <w:rPr>
+        <w:rFonts w:ascii="Courier New" w:hAnsi="Courier New" w:cs="Courier New" w:hint="default"/>
+      </w:rPr>
+    </w:lvl>
+    <w:lvl w:ilvl="2" w:tplc="20000005" w:tentative="1">
+      <w:start w:val="1"/>
+      <w:numFmt w:val="bullet"/>
+      <w:lvlText w:val=""/>
+      <w:lvlJc w:val="left"/>
+      <w:pPr>
+        <w:ind w:left="2160" w:hanging="360"/>
+      </w:pPr>
+      <w:rPr>
+        <w:rFonts w:ascii="Wingdings" w:hAnsi="Wingdings" w:hint="default"/>
+      </w:rPr>
+    </w:lvl>
+    <w:lvl w:ilvl="3" w:tplc="20000001" w:tentative="1">
+      <w:start w:val="1"/>
+      <w:numFmt w:val="bullet"/>
+      <w:lvlText w:val=""/>
+      <w:lvlJc w:val="left"/>
+      <w:pPr>
+        <w:ind w:left="2880" w:hanging="360"/>
+      </w:pPr>
+      <w:rPr>
+        <w:rFonts w:ascii="Symbol" w:hAnsi="Symbol" w:hint="default"/>
+      </w:rPr>
+    </w:lvl>
+    <w:lvl w:ilvl="4" w:tplc="20000003" w:tentative="1">
+      <w:start w:val="1"/>
+      <w:numFmt w:val="bullet"/>
+      <w:lvlText w:val="o"/>
+      <w:lvlJc w:val="left"/>
+      <w:pPr>
+        <w:ind w:left="3600" w:hanging="360"/>
+      </w:pPr>
+      <w:rPr>
+        <w:rFonts w:ascii="Courier New" w:hAnsi="Courier New" w:cs="Courier New" w:hint="default"/>
+      </w:rPr>
+    </w:lvl>
+    <w:lvl w:ilvl="5" w:tplc="20000005" w:tentative="1">
+      <w:start w:val="1"/>
+      <w:numFmt w:val="bullet"/>
+      <w:lvlText w:val=""/>
+      <w:lvlJc w:val="left"/>
+      <w:pPr>
+        <w:ind w:left="4320" w:hanging="360"/>
+      </w:pPr>
+      <w:rPr>
+        <w:rFonts w:ascii="Wingdings" w:hAnsi="Wingdings" w:hint="default"/>
+      </w:rPr>
+    </w:lvl>
+    <w:lvl w:ilvl="6" w:tplc="20000001" w:tentative="1">
+      <w:start w:val="1"/>
+      <w:numFmt w:val="bullet"/>
+      <w:lvlText w:val=""/>
+      <w:lvlJc w:val="left"/>
+      <w:pPr>
+        <w:ind w:left="5040" w:hanging="360"/>
+      </w:pPr>
+      <w:rPr>
+        <w:rFonts w:ascii="Symbol" w:hAnsi="Symbol" w:hint="default"/>
+      </w:rPr>
+    </w:lvl>
+    <w:lvl w:ilvl="7" w:tplc="20000003" w:tentative="1">
+      <w:start w:val="1"/>
+      <w:numFmt w:val="bullet"/>
+      <w:lvlText w:val="o"/>
+      <w:lvlJc w:val="left"/>
+      <w:pPr>
+        <w:ind w:left="5760" w:hanging="360"/>
+      </w:pPr>
+      <w:rPr>
+        <w:rFonts w:ascii="Courier New" w:hAnsi="Courier New" w:cs="Courier New" w:hint="default"/>
+      </w:rPr>
+    </w:lvl>
+    <w:lvl w:ilvl="8" w:tplc="20000005" w:tentative="1">
+      <w:start w:val="1"/>
+      <w:numFmt w:val="bullet"/>
+      <w:lvlText w:val=""/>
+      <w:lvlJc w:val="left"/>
+      <w:pPr>
+        <w:ind w:left="6480" w:hanging="360"/>
+      </w:pPr>
+      <w:rPr>
+        <w:rFonts w:ascii="Wingdings" w:hAnsi="Wingdings" w:hint="default"/>
+      </w:rPr>
+    </w:lvl>
+  </w:abstractNum>
+  <w:num w:numId="1">
     <w:abstractNumId w:val="8"/>
   </w:num>
-  <w:num w:numId="2" w16cid:durableId="249314162">
+  <w:num w:numId="2">
     <w:abstractNumId w:val="6"/>
   </w:num>
-  <w:num w:numId="3" w16cid:durableId="1885409196">
+  <w:num w:numId="3">
     <w:abstractNumId w:val="5"/>
   </w:num>
-  <w:num w:numId="4" w16cid:durableId="119417083">
+  <w:num w:numId="4">
     <w:abstractNumId w:val="4"/>
   </w:num>
-  <w:num w:numId="5" w16cid:durableId="812138720">
+  <w:num w:numId="5">
     <w:abstractNumId w:val="7"/>
   </w:num>
-  <w:num w:numId="6" w16cid:durableId="1019772371">
+  <w:num w:numId="6">
     <w:abstractNumId w:val="3"/>
   </w:num>
-  <w:num w:numId="7" w16cid:durableId="429087497">
+  <w:num w:numId="7">
     <w:abstractNumId w:val="2"/>
   </w:num>
-  <w:num w:numId="8" w16cid:durableId="1767770551">
+  <w:num w:numId="8">
     <w:abstractNumId w:val="1"/>
   </w:num>
-  <w:num w:numId="9" w16cid:durableId="720638327">
+  <w:num w:numId="9">
     <w:abstractNumId w:val="0"/>
+  </w:num>
+  <w:num w:numId="10">
+    <w:abstractNumId w:val="9"/>
+  </w:num>
+  <w:num w:numId="11">
+    <w:abstractNumId w:val="10"/>
   </w:num>
 </w:numbering>
 </file>
 
 <file path=word/styles.xml><?xml version="1.0" encoding="utf-8"?>
-<w:styles xmlns:mc="http://schemas.openxmlformats.org/markup-compatibility/2006" xmlns:r="http://schemas.openxmlformats.org/officeDocument/2006/relationships" xmlns:w="http://schemas.openxmlformats.org/wordprocessingml/2006/main" xmlns:w14="http://schemas.microsoft.com/office/word/2010/wordml" xmlns:w15="http://schemas.microsoft.com/office/word/2012/wordml" xmlns:w16cex="http://schemas.microsoft.com/office/word/2018/wordml/cex" xmlns:w16cid="http://schemas.microsoft.com/office/word/2016/wordml/cid" xmlns:w16="http://schemas.microsoft.com/office/word/2018/wordml" xmlns:w16du="http://schemas.microsoft.com/office/word/2023/wordml/word16du" xmlns:w16sdtdh="http://schemas.microsoft.com/office/word/2020/wordml/sdtdatahash" xmlns:w16sdtfl="http://schemas.microsoft.com/office/word/2024/wordml/sdtformatlock" xmlns:w16se="http://schemas.microsoft.com/office/word/2015/wordml/symex" mc:Ignorable="w14 w15 w16se w16cid w16 w16cex w16sdtdh w16sdtfl w16du">
+<w:styles xmlns:mc="http://schemas.openxmlformats.org/markup-compatibility/2006" xmlns:r="http://schemas.openxmlformats.org/officeDocument/2006/relationships" xmlns:w="http://schemas.openxmlformats.org/wordprocessingml/2006/main" xmlns:w14="http://schemas.microsoft.com/office/word/2010/wordml" xmlns:w15="http://schemas.microsoft.com/office/word/2012/wordml" xmlns:w16cex="http://schemas.microsoft.com/office/word/2018/wordml/cex" xmlns:w16cid="http://schemas.microsoft.com/office/word/2016/wordml/cid" xmlns:w16="http://schemas.microsoft.com/office/word/2018/wordml" xmlns:w16sdtdh="http://schemas.microsoft.com/office/word/2020/wordml/sdtdatahash" xmlns:w16se="http://schemas.microsoft.com/office/word/2015/wordml/symex" mc:Ignorable="w14 w15 w16se w16cid w16 w16cex w16sdtdh">
   <w:docDefaults>
     <w:rPrDefault>
       <w:rPr>
@@ -1039,6 +1511,7 @@
   <w:style w:type="character" w:default="1" w:styleId="DefaultParagraphFont">
     <w:name w:val="Default Paragraph Font"/>
     <w:uiPriority w:val="1"/>
+    <w:semiHidden/>
     <w:unhideWhenUsed/>
   </w:style>
   <w:style w:type="table" w:default="1" w:styleId="TableNormal">
@@ -11814,6 +12287,23 @@
         <w:shd w:val="clear" w:color="auto" w:fill="FBCAA2" w:themeFill="accent6" w:themeFillTint="7F"/>
       </w:tcPr>
     </w:tblStylePr>
+  </w:style>
+  <w:style w:type="paragraph" w:styleId="NormalWeb">
+    <w:name w:val="Normal (Web)"/>
+    <w:basedOn w:val="Normal"/>
+    <w:uiPriority w:val="99"/>
+    <w:semiHidden/>
+    <w:unhideWhenUsed/>
+    <w:rsid w:val="00891294"/>
+    <w:pPr>
+      <w:spacing w:before="100" w:beforeAutospacing="1" w:after="100" w:afterAutospacing="1" w:line="240" w:lineRule="auto"/>
+    </w:pPr>
+    <w:rPr>
+      <w:rFonts w:ascii="Times New Roman" w:eastAsia="Times New Roman" w:hAnsi="Times New Roman" w:cs="Times New Roman"/>
+      <w:sz w:val="24"/>
+      <w:szCs w:val="24"/>
+      <w:lang w:val="en-PK" w:eastAsia="en-PK"/>
+    </w:rPr>
   </w:style>
 </w:styles>
 </file>

</xml_diff>

<commit_message>
Added Conclusion section summarizing GitHub’s importance in collaborative development
</commit_message>
<xml_diff>
--- a/GitHub_ProjectReport.docx
+++ b/GitHub_ProjectReport.docx
@@ -41,16 +41,12 @@
         <w:rPr>
           <w:b/>
           <w:bCs/>
-          <w:sz w:val="24"/>
-          <w:szCs w:val="24"/>
         </w:rPr>
       </w:pPr>
       <w:r>
         <w:rPr>
           <w:b/>
           <w:bCs/>
-          <w:sz w:val="24"/>
-          <w:szCs w:val="24"/>
         </w:rPr>
         <w:t>Group</w:t>
       </w:r>
@@ -58,8 +54,6 @@
         <w:rPr>
           <w:b/>
           <w:bCs/>
-          <w:sz w:val="24"/>
-          <w:szCs w:val="24"/>
         </w:rPr>
         <w:t xml:space="preserve"> No</w:t>
       </w:r>
@@ -67,8 +61,6 @@
         <w:rPr>
           <w:b/>
           <w:bCs/>
-          <w:sz w:val="24"/>
-          <w:szCs w:val="24"/>
         </w:rPr>
         <w:t>: 3</w:t>
       </w:r>
@@ -78,10 +70,15 @@
         <w:rPr>
           <w:b/>
           <w:bCs/>
-          <w:sz w:val="24"/>
-          <w:szCs w:val="24"/>
         </w:rPr>
-        <w:t>Members:</w:t>
+        <w:t xml:space="preserve">Members: </w:t>
+      </w:r>
+      <w:r>
+        <w:rPr>
+          <w:b/>
+          <w:bCs/>
+        </w:rPr>
+        <w:t xml:space="preserve">                                 </w:t>
       </w:r>
       <w:r>
         <w:rPr>
@@ -89,13 +86,6 @@
           <w:bCs/>
         </w:rPr>
         <w:t xml:space="preserve"> </w:t>
-      </w:r>
-      <w:r>
-        <w:rPr>
-          <w:b/>
-          <w:bCs/>
-        </w:rPr>
-        <w:t xml:space="preserve">                                  </w:t>
       </w:r>
       <w:r>
         <w:t>Shahzaib Hassan (23011598-001)</w:t>
@@ -138,62 +128,38 @@
       </w:r>
     </w:p>
     <w:p>
-      <w:pPr>
-        <w:pStyle w:val="NormalWeb"/>
-        <w:rPr>
-          <w:rFonts w:asciiTheme="minorHAnsi" w:hAnsiTheme="minorHAnsi"/>
-        </w:rPr>
-      </w:pPr>
       <w:r>
-        <w:rPr>
-          <w:rFonts w:asciiTheme="minorHAnsi" w:hAnsiTheme="minorHAnsi"/>
-        </w:rPr>
         <w:t xml:space="preserve">GitHub is an online platform designed for version control and collaborative software development. It is built upon </w:t>
       </w:r>
       <w:r>
         <w:rPr>
           <w:rStyle w:val="Strong"/>
-          <w:rFonts w:asciiTheme="minorHAnsi" w:hAnsiTheme="minorHAnsi"/>
         </w:rPr>
         <w:t>Git</w:t>
       </w:r>
       <w:r>
-        <w:rPr>
-          <w:rFonts w:asciiTheme="minorHAnsi" w:hAnsiTheme="minorHAnsi"/>
-        </w:rPr>
         <w:t xml:space="preserve">, a powerful distributed version control system that helps developers track changes in code efficiently. GitHub provides a </w:t>
       </w:r>
       <w:r>
         <w:rPr>
           <w:rStyle w:val="Strong"/>
-          <w:rFonts w:asciiTheme="minorHAnsi" w:hAnsiTheme="minorHAnsi"/>
         </w:rPr>
         <w:t>cloud-based environment</w:t>
       </w:r>
       <w:r>
-        <w:rPr>
-          <w:rFonts w:asciiTheme="minorHAnsi" w:hAnsiTheme="minorHAnsi"/>
-        </w:rPr>
         <w:t xml:space="preserve"> where users can store, share, and manage their repositories.</w:t>
       </w:r>
       <w:r>
-        <w:rPr>
-          <w:rFonts w:asciiTheme="minorHAnsi" w:hAnsiTheme="minorHAnsi"/>
-        </w:rPr>
         <w:br/>
         <w:t xml:space="preserve">In this assignment, GitHub has been chosen as one of the main platforms to practice real-world collaboration. As a </w:t>
       </w:r>
       <w:r>
         <w:rPr>
           <w:rStyle w:val="Strong"/>
-          <w:rFonts w:asciiTheme="minorHAnsi" w:hAnsiTheme="minorHAnsi"/>
         </w:rPr>
         <w:t>collaborator</w:t>
       </w:r>
       <w:r>
-        <w:rPr>
-          <w:rFonts w:asciiTheme="minorHAnsi" w:hAnsiTheme="minorHAnsi"/>
-        </w:rPr>
         <w:t>, my role is to contribute content through a personal branch, ensuring that my updates are made independently without affecting the main project.</w:t>
       </w:r>
     </w:p>
@@ -218,176 +184,87 @@
     </w:p>
     <w:p>
       <w:pPr>
-        <w:spacing w:before="100" w:beforeAutospacing="1" w:after="100" w:afterAutospacing="1" w:line="240" w:lineRule="auto"/>
-        <w:rPr>
-          <w:rFonts w:eastAsia="Times New Roman" w:cs="Times New Roman"/>
-          <w:sz w:val="24"/>
-          <w:szCs w:val="24"/>
-          <w:lang w:val="en-PK" w:eastAsia="en-PK"/>
-        </w:rPr>
+        <w:pStyle w:val="NormalWeb"/>
       </w:pPr>
       <w:r>
-        <w:rPr>
-          <w:rFonts w:eastAsia="Times New Roman" w:cs="Times New Roman"/>
-          <w:sz w:val="24"/>
-          <w:szCs w:val="24"/>
-          <w:lang w:val="en-PK" w:eastAsia="en-PK"/>
-        </w:rPr>
         <w:t>GitHub provides several important features that make teamwork and version control easier. Some of the most relevant to this assignment include:</w:t>
       </w:r>
     </w:p>
     <w:p>
       <w:pPr>
-        <w:pStyle w:val="ListParagraph"/>
+        <w:pStyle w:val="NormalWeb"/>
         <w:numPr>
           <w:ilvl w:val="0"/>
-          <w:numId w:val="11"/>
+          <w:numId w:val="10"/>
         </w:numPr>
-        <w:spacing w:before="100" w:beforeAutospacing="1" w:after="100" w:afterAutospacing="1" w:line="240" w:lineRule="auto"/>
-        <w:rPr>
-          <w:rFonts w:eastAsia="Times New Roman" w:cs="Times New Roman"/>
-          <w:sz w:val="24"/>
-          <w:szCs w:val="24"/>
-          <w:lang w:val="en-PK" w:eastAsia="en-PK"/>
-        </w:rPr>
       </w:pPr>
       <w:r>
         <w:rPr>
-          <w:rFonts w:eastAsia="Times New Roman" w:cs="Times New Roman"/>
-          <w:b/>
-          <w:bCs/>
-          <w:sz w:val="24"/>
-          <w:szCs w:val="24"/>
-          <w:lang w:val="en-PK" w:eastAsia="en-PK"/>
+          <w:rStyle w:val="Strong"/>
         </w:rPr>
         <w:t>Branching:</w:t>
       </w:r>
       <w:r>
-        <w:rPr>
-          <w:rFonts w:eastAsia="Times New Roman" w:cs="Times New Roman"/>
-          <w:sz w:val="24"/>
-          <w:szCs w:val="24"/>
-          <w:lang w:val="en-PK" w:eastAsia="en-PK"/>
-        </w:rPr>
         <w:br/>
         <w:t>Branching allows developers to create separate working environments to develop or test new features. I am currently working on a branch that is independent of the main codebase, allowing me to make changes safely.</w:t>
       </w:r>
     </w:p>
     <w:p>
       <w:pPr>
-        <w:pStyle w:val="ListParagraph"/>
+        <w:pStyle w:val="NormalWeb"/>
         <w:numPr>
           <w:ilvl w:val="0"/>
-          <w:numId w:val="11"/>
+          <w:numId w:val="10"/>
         </w:numPr>
-        <w:spacing w:before="100" w:beforeAutospacing="1" w:after="100" w:afterAutospacing="1" w:line="240" w:lineRule="auto"/>
-        <w:rPr>
-          <w:rFonts w:eastAsia="Times New Roman" w:cs="Times New Roman"/>
-          <w:sz w:val="24"/>
-          <w:szCs w:val="24"/>
-          <w:lang w:val="en-PK" w:eastAsia="en-PK"/>
-        </w:rPr>
       </w:pPr>
       <w:r>
         <w:rPr>
-          <w:rFonts w:eastAsia="Times New Roman" w:cs="Times New Roman"/>
-          <w:b/>
-          <w:bCs/>
-          <w:sz w:val="24"/>
-          <w:szCs w:val="24"/>
-          <w:lang w:val="en-PK" w:eastAsia="en-PK"/>
+          <w:rStyle w:val="Strong"/>
         </w:rPr>
         <w:t>Commits:</w:t>
       </w:r>
       <w:r>
-        <w:rPr>
-          <w:rFonts w:eastAsia="Times New Roman" w:cs="Times New Roman"/>
-          <w:sz w:val="24"/>
-          <w:szCs w:val="24"/>
-          <w:lang w:val="en-PK" w:eastAsia="en-PK"/>
-        </w:rPr>
         <w:br/>
         <w:t xml:space="preserve">A commit records specific changes made to the project. For this assignment, I am required to make </w:t>
       </w:r>
       <w:r>
         <w:rPr>
-          <w:rFonts w:eastAsia="Times New Roman" w:cs="Times New Roman"/>
-          <w:b/>
-          <w:bCs/>
-          <w:sz w:val="24"/>
-          <w:szCs w:val="24"/>
-          <w:lang w:val="en-PK" w:eastAsia="en-PK"/>
+          <w:rStyle w:val="Strong"/>
         </w:rPr>
         <w:t>three commits</w:t>
       </w:r>
       <w:r>
-        <w:rPr>
-          <w:rFonts w:eastAsia="Times New Roman" w:cs="Times New Roman"/>
-          <w:sz w:val="24"/>
-          <w:szCs w:val="24"/>
-          <w:lang w:val="en-PK" w:eastAsia="en-PK"/>
-        </w:rPr>
         <w:t xml:space="preserve"> in my branch to demonstrate step-by-step development and progress tracking.</w:t>
       </w:r>
     </w:p>
     <w:p>
       <w:pPr>
-        <w:pStyle w:val="ListParagraph"/>
+        <w:pStyle w:val="NormalWeb"/>
         <w:numPr>
           <w:ilvl w:val="0"/>
-          <w:numId w:val="11"/>
+          <w:numId w:val="10"/>
         </w:numPr>
-        <w:spacing w:before="100" w:beforeAutospacing="1" w:after="100" w:afterAutospacing="1" w:line="240" w:lineRule="auto"/>
-        <w:rPr>
-          <w:rFonts w:eastAsia="Times New Roman" w:cs="Times New Roman"/>
-          <w:sz w:val="24"/>
-          <w:szCs w:val="24"/>
-          <w:lang w:val="en-PK" w:eastAsia="en-PK"/>
-        </w:rPr>
       </w:pPr>
       <w:r>
         <w:rPr>
-          <w:rFonts w:eastAsia="Times New Roman" w:cs="Times New Roman"/>
-          <w:b/>
-          <w:bCs/>
-          <w:sz w:val="24"/>
-          <w:szCs w:val="24"/>
-          <w:lang w:val="en-PK" w:eastAsia="en-PK"/>
+          <w:rStyle w:val="Strong"/>
         </w:rPr>
         <w:t>Pull Requests:</w:t>
       </w:r>
       <w:r>
-        <w:rPr>
-          <w:rFonts w:eastAsia="Times New Roman" w:cs="Times New Roman"/>
-          <w:sz w:val="24"/>
-          <w:szCs w:val="24"/>
-          <w:lang w:val="en-PK" w:eastAsia="en-PK"/>
-        </w:rPr>
         <w:br/>
         <w:t xml:space="preserve">Once all changes are complete, I will create a </w:t>
       </w:r>
       <w:r>
         <w:rPr>
-          <w:rFonts w:eastAsia="Times New Roman" w:cs="Times New Roman"/>
-          <w:b/>
-          <w:bCs/>
-          <w:sz w:val="24"/>
-          <w:szCs w:val="24"/>
-          <w:lang w:val="en-PK" w:eastAsia="en-PK"/>
+          <w:rStyle w:val="Strong"/>
         </w:rPr>
         <w:t>Pull Request (PR)</w:t>
       </w:r>
       <w:r>
-        <w:rPr>
-          <w:rFonts w:eastAsia="Times New Roman" w:cs="Times New Roman"/>
-          <w:sz w:val="24"/>
-          <w:szCs w:val="24"/>
-          <w:lang w:val="en-PK" w:eastAsia="en-PK"/>
-        </w:rPr>
         <w:t xml:space="preserve"> to notify the team leader that my branch is ready for review. After approval, my updates can be safely merged into the main branch.</w:t>
       </w:r>
     </w:p>
-    <w:p/>
     <w:p/>
     <w:p/>
     <w:p>
@@ -406,25 +283,21 @@
           <w:sz w:val="28"/>
           <w:szCs w:val="28"/>
         </w:rPr>
+        <w:lastRenderedPageBreak/>
         <w:t>3. Conclusion</w:t>
       </w:r>
     </w:p>
     <w:p>
       <w:r>
-        <w:t>GitHub plays a vital role in modern software development by enabling structured collaboration among team members. Its core features—repositories, branching, commits, and pull requests—help maintain code quality and organization.</w:t>
+        <w:t>GitHub is an essential tool fo</w:t>
       </w:r>
       <w:r>
-        <w:br/>
-        <w:t xml:space="preserve">Through this assignment, I gain </w:t>
+        <w:t>r collaborative software development. Its features, such as repositories, branching, and merging, provide a structured workflow for teams to work together effectively. This assignment will provide hands-on experience with this workflow.</w:t>
       </w:r>
+    </w:p>
+    <w:p>
       <w:r>
-        <w:rPr>
-          <w:rStyle w:val="Strong"/>
-        </w:rPr>
-        <w:t>hands-on experience</w:t>
-      </w:r>
-      <w:r>
-        <w:t xml:space="preserve"> in using GitHub’s collaborative workflow. Working from my own branch ensures that my contributions remain isolated until they are reviewed and approved, minimizing conflicts and maintaining the integrity of the main project.</w:t>
+        <w:t>As a collaborator, this workflow allows me to work safely on my own part of the assignment. My changes are isolated in my branch until they are reviewed and approved by the team leader. This process prevents conflicts and ensures quality in the main project.</w:t>
       </w:r>
     </w:p>
     <w:sectPr>
@@ -611,9 +484,9 @@
     </w:lvl>
   </w:abstractNum>
   <w:abstractNum w:abstractNumId="9" w15:restartNumberingAfterBreak="0">
-    <w:nsid w:val="0E340F0B"/>
+    <w:nsid w:val="0CE56124"/>
     <w:multiLevelType w:val="multilevel"/>
-    <w:tmpl w:val="9CAE3D40"/>
+    <w:tmpl w:val="C49AF694"/>
     <w:lvl w:ilvl="0">
       <w:start w:val="1"/>
       <w:numFmt w:val="bullet"/>
@@ -756,119 +629,6 @@
       <w:rPr>
         <w:rFonts w:ascii="Wingdings" w:hAnsi="Wingdings" w:hint="default"/>
         <w:sz w:val="20"/>
-      </w:rPr>
-    </w:lvl>
-  </w:abstractNum>
-  <w:abstractNum w:abstractNumId="10" w15:restartNumberingAfterBreak="0">
-    <w:nsid w:val="6E62027E"/>
-    <w:multiLevelType w:val="hybridMultilevel"/>
-    <w:tmpl w:val="75D01E60"/>
-    <w:lvl w:ilvl="0" w:tplc="20000001">
-      <w:start w:val="1"/>
-      <w:numFmt w:val="bullet"/>
-      <w:lvlText w:val=""/>
-      <w:lvlJc w:val="left"/>
-      <w:pPr>
-        <w:ind w:left="720" w:hanging="360"/>
-      </w:pPr>
-      <w:rPr>
-        <w:rFonts w:ascii="Symbol" w:hAnsi="Symbol" w:hint="default"/>
-      </w:rPr>
-    </w:lvl>
-    <w:lvl w:ilvl="1" w:tplc="20000003" w:tentative="1">
-      <w:start w:val="1"/>
-      <w:numFmt w:val="bullet"/>
-      <w:lvlText w:val="o"/>
-      <w:lvlJc w:val="left"/>
-      <w:pPr>
-        <w:ind w:left="1440" w:hanging="360"/>
-      </w:pPr>
-      <w:rPr>
-        <w:rFonts w:ascii="Courier New" w:hAnsi="Courier New" w:cs="Courier New" w:hint="default"/>
-      </w:rPr>
-    </w:lvl>
-    <w:lvl w:ilvl="2" w:tplc="20000005" w:tentative="1">
-      <w:start w:val="1"/>
-      <w:numFmt w:val="bullet"/>
-      <w:lvlText w:val=""/>
-      <w:lvlJc w:val="left"/>
-      <w:pPr>
-        <w:ind w:left="2160" w:hanging="360"/>
-      </w:pPr>
-      <w:rPr>
-        <w:rFonts w:ascii="Wingdings" w:hAnsi="Wingdings" w:hint="default"/>
-      </w:rPr>
-    </w:lvl>
-    <w:lvl w:ilvl="3" w:tplc="20000001" w:tentative="1">
-      <w:start w:val="1"/>
-      <w:numFmt w:val="bullet"/>
-      <w:lvlText w:val=""/>
-      <w:lvlJc w:val="left"/>
-      <w:pPr>
-        <w:ind w:left="2880" w:hanging="360"/>
-      </w:pPr>
-      <w:rPr>
-        <w:rFonts w:ascii="Symbol" w:hAnsi="Symbol" w:hint="default"/>
-      </w:rPr>
-    </w:lvl>
-    <w:lvl w:ilvl="4" w:tplc="20000003" w:tentative="1">
-      <w:start w:val="1"/>
-      <w:numFmt w:val="bullet"/>
-      <w:lvlText w:val="o"/>
-      <w:lvlJc w:val="left"/>
-      <w:pPr>
-        <w:ind w:left="3600" w:hanging="360"/>
-      </w:pPr>
-      <w:rPr>
-        <w:rFonts w:ascii="Courier New" w:hAnsi="Courier New" w:cs="Courier New" w:hint="default"/>
-      </w:rPr>
-    </w:lvl>
-    <w:lvl w:ilvl="5" w:tplc="20000005" w:tentative="1">
-      <w:start w:val="1"/>
-      <w:numFmt w:val="bullet"/>
-      <w:lvlText w:val=""/>
-      <w:lvlJc w:val="left"/>
-      <w:pPr>
-        <w:ind w:left="4320" w:hanging="360"/>
-      </w:pPr>
-      <w:rPr>
-        <w:rFonts w:ascii="Wingdings" w:hAnsi="Wingdings" w:hint="default"/>
-      </w:rPr>
-    </w:lvl>
-    <w:lvl w:ilvl="6" w:tplc="20000001" w:tentative="1">
-      <w:start w:val="1"/>
-      <w:numFmt w:val="bullet"/>
-      <w:lvlText w:val=""/>
-      <w:lvlJc w:val="left"/>
-      <w:pPr>
-        <w:ind w:left="5040" w:hanging="360"/>
-      </w:pPr>
-      <w:rPr>
-        <w:rFonts w:ascii="Symbol" w:hAnsi="Symbol" w:hint="default"/>
-      </w:rPr>
-    </w:lvl>
-    <w:lvl w:ilvl="7" w:tplc="20000003" w:tentative="1">
-      <w:start w:val="1"/>
-      <w:numFmt w:val="bullet"/>
-      <w:lvlText w:val="o"/>
-      <w:lvlJc w:val="left"/>
-      <w:pPr>
-        <w:ind w:left="5760" w:hanging="360"/>
-      </w:pPr>
-      <w:rPr>
-        <w:rFonts w:ascii="Courier New" w:hAnsi="Courier New" w:cs="Courier New" w:hint="default"/>
-      </w:rPr>
-    </w:lvl>
-    <w:lvl w:ilvl="8" w:tplc="20000005" w:tentative="1">
-      <w:start w:val="1"/>
-      <w:numFmt w:val="bullet"/>
-      <w:lvlText w:val=""/>
-      <w:lvlJc w:val="left"/>
-      <w:pPr>
-        <w:ind w:left="6480" w:hanging="360"/>
-      </w:pPr>
-      <w:rPr>
-        <w:rFonts w:ascii="Wingdings" w:hAnsi="Wingdings" w:hint="default"/>
       </w:rPr>
     </w:lvl>
   </w:abstractNum>
@@ -901,9 +661,6 @@
   </w:num>
   <w:num w:numId="10">
     <w:abstractNumId w:val="9"/>
-  </w:num>
-  <w:num w:numId="11">
-    <w:abstractNumId w:val="10"/>
   </w:num>
 </w:numbering>
 </file>
@@ -12292,9 +12049,8 @@
     <w:name w:val="Normal (Web)"/>
     <w:basedOn w:val="Normal"/>
     <w:uiPriority w:val="99"/>
-    <w:semiHidden/>
     <w:unhideWhenUsed/>
-    <w:rsid w:val="00891294"/>
+    <w:rsid w:val="00BA7763"/>
     <w:pPr>
       <w:spacing w:before="100" w:beforeAutospacing="1" w:after="100" w:afterAutospacing="1" w:line="240" w:lineRule="auto"/>
     </w:pPr>

</xml_diff>